<commit_message>
small updated to manual
</commit_message>
<xml_diff>
--- a/HexaMotor Velocity Control.docx
+++ b/HexaMotor Velocity Control.docx
@@ -6,8 +6,6 @@
       <w:pPr>
         <w:pStyle w:val="Title"/>
       </w:pPr>
-      <w:bookmarkStart w:id="0" w:name="_GoBack"/>
-      <w:bookmarkEnd w:id="0"/>
       <w:r>
         <w:t>Velocity Control</w:t>
       </w:r>
@@ -88,9 +86,11 @@
           </wp:anchor>
         </w:drawing>
       </w:r>
+      <w:proofErr w:type="spellStart"/>
       <w:r>
         <w:t>HexaMotor</w:t>
       </w:r>
+      <w:proofErr w:type="spellEnd"/>
     </w:p>
     <w:p>
       <w:pPr>
@@ -464,7 +464,7 @@
           <w:lang w:val="en-US"/>
         </w:rPr>
       </w:pPr>
-      <w:bookmarkStart w:id="1" w:name="_Ref87453303"/>
+      <w:bookmarkStart w:id="0" w:name="_Ref87453303"/>
       <w:r>
         <w:t xml:space="preserve">Figure </w:t>
       </w:r>
@@ -489,7 +489,7 @@
         </w:rPr>
         <w:fldChar w:fldCharType="end"/>
       </w:r>
-      <w:bookmarkEnd w:id="1"/>
+      <w:bookmarkEnd w:id="0"/>
       <w:r>
         <w:rPr>
           <w:noProof/>
@@ -552,6 +552,7 @@
           <w:lang w:val="en-US"/>
         </w:rPr>
       </w:pPr>
+      <w:proofErr w:type="spellStart"/>
       <w:r>
         <w:rPr>
           <w:b/>
@@ -562,6 +563,7 @@
         </w:rPr>
         <w:t>i</w:t>
       </w:r>
+      <w:proofErr w:type="spellEnd"/>
       <w:r>
         <w:rPr>
           <w:b/>
@@ -1190,6 +1192,7 @@
         </w:rPr>
         <w:t xml:space="preserve"> is the armature resistance, </w:t>
       </w:r>
+      <w:proofErr w:type="spellStart"/>
       <w:r>
         <w:rPr>
           <w:rFonts w:eastAsiaTheme="minorEastAsia"/>
@@ -1201,6 +1204,7 @@
         </w:rPr>
         <w:t>i</w:t>
       </w:r>
+      <w:proofErr w:type="spellEnd"/>
       <w:r>
         <w:rPr>
           <w:rFonts w:eastAsiaTheme="minorEastAsia"/>
@@ -3291,7 +3295,21 @@
         <w:rPr>
           <w:lang w:val="en-US" w:eastAsia="en-IL"/>
         </w:rPr>
-        <w:t xml:space="preserve"> Vm​, and the corresponding scaled output speed signal, </w:t>
+        <w:t xml:space="preserve"> </w:t>
+      </w:r>
+      <w:proofErr w:type="spellStart"/>
+      <w:r>
+        <w:rPr>
+          <w:lang w:val="en-US" w:eastAsia="en-IL"/>
+        </w:rPr>
+        <w:t>Vm</w:t>
+      </w:r>
+      <w:proofErr w:type="spellEnd"/>
+      <w:r>
+        <w:rPr>
+          <w:lang w:val="en-US" w:eastAsia="en-IL"/>
+        </w:rPr>
+        <w:t xml:space="preserve">​, and the corresponding scaled output speed signal, </w:t>
       </w:r>
       <m:oMath>
         <m:sSub>
@@ -3357,14 +3375,27 @@
       <w:r>
         <w:t xml:space="preserve">Figure </w:t>
       </w:r>
-      <w:fldSimple w:instr=" SEQ Figure \* ARABIC ">
-        <w:r>
-          <w:rPr>
-            <w:noProof/>
-          </w:rPr>
-          <w:t>3</w:t>
-        </w:r>
-      </w:fldSimple>
+      <w:r>
+        <w:fldChar w:fldCharType="begin"/>
+      </w:r>
+      <w:r>
+        <w:instrText xml:space="preserve"> SEQ Figure \* ARABIC </w:instrText>
+      </w:r>
+      <w:r>
+        <w:fldChar w:fldCharType="separate"/>
+      </w:r>
+      <w:r>
+        <w:rPr>
+          <w:noProof/>
+        </w:rPr>
+        <w:t>3</w:t>
+      </w:r>
+      <w:r>
+        <w:rPr>
+          <w:noProof/>
+        </w:rPr>
+        <w:fldChar w:fldCharType="end"/>
+      </w:r>
       <w:r>
         <w:rPr>
           <w:lang w:val="en-US"/>
@@ -3589,7 +3620,21 @@
         <w:rPr>
           <w:lang w:val="en-US" w:eastAsia="en-IL"/>
         </w:rPr>
-        <w:t>s = jω the magnitude of the frequency response at a frequency ω of the motor input voltage is then defined as</w:t>
+        <w:t xml:space="preserve">s = </w:t>
+      </w:r>
+      <w:proofErr w:type="spellStart"/>
+      <w:r>
+        <w:rPr>
+          <w:lang w:val="en-US" w:eastAsia="en-IL"/>
+        </w:rPr>
+        <w:t>jω</w:t>
+      </w:r>
+      <w:proofErr w:type="spellEnd"/>
+      <w:r>
+        <w:rPr>
+          <w:lang w:val="en-US" w:eastAsia="en-IL"/>
+        </w:rPr>
+        <w:t xml:space="preserve"> the magnitude of the frequency response at a frequency ω of the motor input voltage is then defined as</w:t>
       </w:r>
     </w:p>
     <w:p>
@@ -4528,14 +4573,27 @@
       <w:r>
         <w:t xml:space="preserve">Figure </w:t>
       </w:r>
-      <w:fldSimple w:instr=" SEQ Figure \* ARABIC ">
-        <w:r>
-          <w:rPr>
-            <w:noProof/>
-          </w:rPr>
-          <w:t>4</w:t>
-        </w:r>
-      </w:fldSimple>
+      <w:r>
+        <w:fldChar w:fldCharType="begin"/>
+      </w:r>
+      <w:r>
+        <w:instrText xml:space="preserve"> SEQ Figure \* ARABIC </w:instrText>
+      </w:r>
+      <w:r>
+        <w:fldChar w:fldCharType="separate"/>
+      </w:r>
+      <w:r>
+        <w:rPr>
+          <w:noProof/>
+        </w:rPr>
+        <w:t>4</w:t>
+      </w:r>
+      <w:r>
+        <w:rPr>
+          <w:noProof/>
+        </w:rPr>
+        <w:fldChar w:fldCharType="end"/>
+      </w:r>
       <w:r>
         <w:rPr>
           <w:lang w:val="en-US"/>
@@ -4722,7 +4780,21 @@
         <w:rPr>
           <w:lang w:val="en-US" w:eastAsia="en-IL"/>
         </w:rPr>
-        <w:t>≈0.7072​1​≈0.707, or -3.01 dB in terms of the maximum system gain. The cutoff frequency is synonymous with the system's bandwidth and serves as an indicator of the speed at which the system reacts to an input.</w:t>
+        <w:t>≈0.7072​1​≈0.707, or -3.01 dB in t</w:t>
+      </w:r>
+      <w:proofErr w:type="spellStart"/>
+      <w:r>
+        <w:rPr>
+          <w:lang w:val="en-US" w:eastAsia="en-IL"/>
+        </w:rPr>
+        <w:t>erms</w:t>
+      </w:r>
+      <w:proofErr w:type="spellEnd"/>
+      <w:r>
+        <w:rPr>
+          <w:lang w:val="en-US" w:eastAsia="en-IL"/>
+        </w:rPr>
+        <w:t xml:space="preserve"> of the maximum system gain. The cutoff frequency is synonymous with the system's bandwidth and serves as an indicator of the speed at which the system reacts to an input.</w:t>
       </w:r>
     </w:p>
     <w:p>
@@ -5199,14 +5271,27 @@
       <w:r>
         <w:t xml:space="preserve">Figure </w:t>
       </w:r>
-      <w:fldSimple w:instr=" SEQ Figure \* ARABIC ">
-        <w:r>
-          <w:rPr>
-            <w:noProof/>
-          </w:rPr>
-          <w:t>6</w:t>
-        </w:r>
-      </w:fldSimple>
+      <w:r>
+        <w:fldChar w:fldCharType="begin"/>
+      </w:r>
+      <w:r>
+        <w:instrText xml:space="preserve"> SEQ Figure \* ARABIC </w:instrText>
+      </w:r>
+      <w:r>
+        <w:fldChar w:fldCharType="separate"/>
+      </w:r>
+      <w:r>
+        <w:rPr>
+          <w:noProof/>
+        </w:rPr>
+        <w:t>6</w:t>
+      </w:r>
+      <w:r>
+        <w:rPr>
+          <w:noProof/>
+        </w:rPr>
+        <w:fldChar w:fldCharType="end"/>
+      </w:r>
       <w:r>
         <w:rPr>
           <w:lang w:val="en-US"/>
@@ -5493,8 +5578,30 @@
         <w:rPr>
           <w:lang w:val="en-US"/>
         </w:rPr>
-        <w:t>: This part produces a control action that's directly proportional to the error between the setpoint and the measured process variable. The proportional gain Kp</w:t>
-      </w:r>
+        <w:t xml:space="preserve">: This part produces a control action that's directly proportional to the error between the </w:t>
+      </w:r>
+      <w:proofErr w:type="spellStart"/>
+      <w:r>
+        <w:rPr>
+          <w:lang w:val="en-US"/>
+        </w:rPr>
+        <w:t>setpoint</w:t>
+      </w:r>
+      <w:proofErr w:type="spellEnd"/>
+      <w:r>
+        <w:rPr>
+          <w:lang w:val="en-US"/>
+        </w:rPr>
+        <w:t xml:space="preserve"> and the measured process variable. The proportional gain </w:t>
+      </w:r>
+      <w:proofErr w:type="spellStart"/>
+      <w:r>
+        <w:rPr>
+          <w:lang w:val="en-US"/>
+        </w:rPr>
+        <w:t>Kp</w:t>
+      </w:r>
+      <w:proofErr w:type="spellEnd"/>
       <w:r>
         <w:rPr>
           <w:lang w:val="en-US"/>
@@ -8066,8 +8173,16 @@
         <w:rPr>
           <w:lang w:val="en-US"/>
         </w:rPr>
-        <w:t>Using Matlab</w:t>
-      </w:r>
+        <w:t xml:space="preserve">Using </w:t>
+      </w:r>
+      <w:proofErr w:type="spellStart"/>
+      <w:r>
+        <w:rPr>
+          <w:lang w:val="en-US"/>
+        </w:rPr>
+        <w:t>Matlab</w:t>
+      </w:r>
+      <w:proofErr w:type="spellEnd"/>
       <w:r>
         <w:rPr>
           <w:lang w:val="en-US"/>
@@ -8205,7 +8320,21 @@
         <w:rPr>
           <w:lang w:val="en-US"/>
         </w:rPr>
-        <w:t xml:space="preserve">Using Matlab plot the response of the system </w:t>
+        <w:t xml:space="preserve">Using </w:t>
+      </w:r>
+      <w:proofErr w:type="spellStart"/>
+      <w:r>
+        <w:rPr>
+          <w:lang w:val="en-US"/>
+        </w:rPr>
+        <w:t>Matlab</w:t>
+      </w:r>
+      <w:proofErr w:type="spellEnd"/>
+      <w:r>
+        <w:rPr>
+          <w:lang w:val="en-US"/>
+        </w:rPr>
+        <w:t xml:space="preserve"> plot the response of the system </w:t>
       </w:r>
       <m:oMath>
         <m:r>
@@ -8326,7 +8455,39 @@
           <w:rFonts w:eastAsiaTheme="minorEastAsia"/>
           <w:lang w:val="en-US"/>
         </w:rPr>
-        <w:t xml:space="preserve">. You can use the "lsim” function in Matlab to simulate a system response to an arbitrary </w:t>
+        <w:t>. You can use the "</w:t>
+      </w:r>
+      <w:proofErr w:type="spellStart"/>
+      <w:r>
+        <w:rPr>
+          <w:rFonts w:eastAsiaTheme="minorEastAsia"/>
+          <w:lang w:val="en-US"/>
+        </w:rPr>
+        <w:t>lsim</w:t>
+      </w:r>
+      <w:proofErr w:type="spellEnd"/>
+      <w:r>
+        <w:rPr>
+          <w:rFonts w:eastAsiaTheme="minorEastAsia"/>
+          <w:lang w:val="en-US"/>
+        </w:rPr>
+        <w:t xml:space="preserve">” function in </w:t>
+      </w:r>
+      <w:proofErr w:type="spellStart"/>
+      <w:r>
+        <w:rPr>
+          <w:rFonts w:eastAsiaTheme="minorEastAsia"/>
+          <w:lang w:val="en-US"/>
+        </w:rPr>
+        <w:t>Matlab</w:t>
+      </w:r>
+      <w:proofErr w:type="spellEnd"/>
+      <w:r>
+        <w:rPr>
+          <w:rFonts w:eastAsiaTheme="minorEastAsia"/>
+          <w:lang w:val="en-US"/>
+        </w:rPr>
+        <w:t xml:space="preserve"> to simulate a system response to an arbitrary </w:t>
       </w:r>
       <w:r>
         <w:rPr>
@@ -8511,7 +8672,23 @@
           <w:rFonts w:eastAsiaTheme="minorEastAsia"/>
           <w:lang w:val="en-US"/>
         </w:rPr>
-        <w:t xml:space="preserve"> and by evaluating the magnitude of the transfer function at the cutoff frequency </w:t>
+        <w:t xml:space="preserve"> and by evaluating the magnitude of the transfer function at the cutoff freque</w:t>
+      </w:r>
+      <w:proofErr w:type="spellStart"/>
+      <w:r>
+        <w:rPr>
+          <w:rFonts w:eastAsiaTheme="minorEastAsia"/>
+          <w:lang w:val="en-US"/>
+        </w:rPr>
+        <w:t>ncy</w:t>
+      </w:r>
+      <w:proofErr w:type="spellEnd"/>
+      <w:r>
+        <w:rPr>
+          <w:rFonts w:eastAsiaTheme="minorEastAsia"/>
+          <w:lang w:val="en-US"/>
+        </w:rPr>
+        <w:t xml:space="preserve"> </w:t>
       </w:r>
       <m:oMath>
         <m:sSub>
@@ -9151,7 +9328,23 @@
           <w:rFonts w:eastAsiaTheme="minorEastAsia"/>
           <w:lang w:val="en-US"/>
         </w:rPr>
-        <w:t>er Kp and a step response input.</w:t>
+        <w:t xml:space="preserve">er </w:t>
+      </w:r>
+      <w:proofErr w:type="spellStart"/>
+      <w:r>
+        <w:rPr>
+          <w:rFonts w:eastAsiaTheme="minorEastAsia"/>
+          <w:lang w:val="en-US"/>
+        </w:rPr>
+        <w:t>Kp</w:t>
+      </w:r>
+      <w:proofErr w:type="spellEnd"/>
+      <w:r>
+        <w:rPr>
+          <w:rFonts w:eastAsiaTheme="minorEastAsia"/>
+          <w:lang w:val="en-US"/>
+        </w:rPr>
+        <w:t xml:space="preserve"> and a step response input.</w:t>
       </w:r>
     </w:p>
     <w:p>
@@ -9169,7 +9362,21 @@
         <w:rPr>
           <w:lang w:val="en-US" w:eastAsia="en-IL"/>
         </w:rPr>
-        <w:t>Plot the response of the close loop system using Kp=10, compare the steady state value to the theoretical.</w:t>
+        <w:t xml:space="preserve">Plot the response of the close loop system using </w:t>
+      </w:r>
+      <w:proofErr w:type="spellStart"/>
+      <w:r>
+        <w:rPr>
+          <w:lang w:val="en-US" w:eastAsia="en-IL"/>
+        </w:rPr>
+        <w:t>Kp</w:t>
+      </w:r>
+      <w:proofErr w:type="spellEnd"/>
+      <w:r>
+        <w:rPr>
+          <w:lang w:val="en-US" w:eastAsia="en-IL"/>
+        </w:rPr>
+        <w:t>=10, compare the steady state value to the theoretical.</w:t>
       </w:r>
     </w:p>
     <w:p>
@@ -9577,7 +9784,35 @@
         <w:rPr>
           <w:lang w:val="en-US"/>
         </w:rPr>
-        <w:t>The setup you will be working with is called HexaMotor. It includes a DC motor with an encoder connected to an Arduino MKR motor controller. This can be controlled using Matlab Simulink. Additional information is available in the appendix of this manual.</w:t>
+        <w:t xml:space="preserve">The setup you will be working with is called </w:t>
+      </w:r>
+      <w:proofErr w:type="spellStart"/>
+      <w:r>
+        <w:rPr>
+          <w:lang w:val="en-US"/>
+        </w:rPr>
+        <w:t>HexaMotor</w:t>
+      </w:r>
+      <w:proofErr w:type="spellEnd"/>
+      <w:r>
+        <w:rPr>
+          <w:lang w:val="en-US"/>
+        </w:rPr>
+        <w:t xml:space="preserve">. It includes a DC motor with an encoder connected to an Arduino MKR motor controller. This can be controlled using </w:t>
+      </w:r>
+      <w:proofErr w:type="spellStart"/>
+      <w:r>
+        <w:rPr>
+          <w:lang w:val="en-US"/>
+        </w:rPr>
+        <w:t>Matlab</w:t>
+      </w:r>
+      <w:proofErr w:type="spellEnd"/>
+      <w:r>
+        <w:rPr>
+          <w:lang w:val="en-US"/>
+        </w:rPr>
+        <w:t xml:space="preserve"> Simulink. Additional information is available in the appendix of this manual.</w:t>
       </w:r>
     </w:p>
     <w:p>
@@ -9592,7 +9827,21 @@
         <w:rPr>
           <w:lang w:val="en-US"/>
         </w:rPr>
-        <w:t>Start by opening Matlab R2022b</w:t>
+        <w:t xml:space="preserve">Start by opening </w:t>
+      </w:r>
+      <w:proofErr w:type="spellStart"/>
+      <w:r>
+        <w:rPr>
+          <w:lang w:val="en-US"/>
+        </w:rPr>
+        <w:t>Matlab</w:t>
+      </w:r>
+      <w:proofErr w:type="spellEnd"/>
+      <w:r>
+        <w:rPr>
+          <w:lang w:val="en-US"/>
+        </w:rPr>
+        <w:t xml:space="preserve"> R2022b</w:t>
       </w:r>
     </w:p>
     <w:p>
@@ -9657,6 +9906,7 @@
         </w:rPr>
         <w:t>“</w:t>
       </w:r>
+      <w:proofErr w:type="spellStart"/>
       <w:r>
         <w:rPr>
           <w:color w:val="4472C4" w:themeColor="accent1"/>
@@ -9664,6 +9914,7 @@
         </w:rPr>
         <w:t>HexaMotor_MotorTest.slx</w:t>
       </w:r>
+      <w:proofErr w:type="spellEnd"/>
       <w:r>
         <w:rPr>
           <w:color w:val="4472C4" w:themeColor="accent1"/>
@@ -9777,7 +10028,21 @@
         <w:rPr>
           <w:lang w:val="en-US"/>
         </w:rPr>
-        <w:t>Under hardware you will find the Monitor&amp;Tune button, press it, if everything is properly set it will compile the Simulink model and upload a C++ code to the micro controller. When the process has finished the button with be switch to a stop button and at the button bar a simulation time will start counting.</w:t>
+        <w:t xml:space="preserve">Under hardware you will find the </w:t>
+      </w:r>
+      <w:proofErr w:type="spellStart"/>
+      <w:r>
+        <w:rPr>
+          <w:lang w:val="en-US"/>
+        </w:rPr>
+        <w:t>Monitor&amp;Tune</w:t>
+      </w:r>
+      <w:proofErr w:type="spellEnd"/>
+      <w:r>
+        <w:rPr>
+          <w:lang w:val="en-US"/>
+        </w:rPr>
+        <w:t xml:space="preserve"> button, press it, if everything is properly set it will compile the Simulink model and upload a C++ code to the micro controller. When the process has finished the button with be switch to a stop button and at the button bar a simulation time will start counting.</w:t>
       </w:r>
     </w:p>
     <w:p>
@@ -9873,19 +10138,46 @@
       <w:r>
         <w:t xml:space="preserve">Figure </w:t>
       </w:r>
-      <w:fldSimple w:instr=" SEQ Figure \* ARABIC ">
-        <w:r>
-          <w:rPr>
-            <w:noProof/>
-          </w:rPr>
-          <w:t>7</w:t>
-        </w:r>
-      </w:fldSimple>
-      <w:r>
-        <w:rPr>
-          <w:lang w:val="en-US"/>
-        </w:rPr>
-        <w:t xml:space="preserve"> Simulink model for interaction with the HexaMotor Setup</w:t>
+      <w:r>
+        <w:fldChar w:fldCharType="begin"/>
+      </w:r>
+      <w:r>
+        <w:instrText xml:space="preserve"> SEQ Figure \* ARABIC </w:instrText>
+      </w:r>
+      <w:r>
+        <w:fldChar w:fldCharType="separate"/>
+      </w:r>
+      <w:r>
+        <w:rPr>
+          <w:noProof/>
+        </w:rPr>
+        <w:t>7</w:t>
+      </w:r>
+      <w:r>
+        <w:rPr>
+          <w:noProof/>
+        </w:rPr>
+        <w:fldChar w:fldCharType="end"/>
+      </w:r>
+      <w:r>
+        <w:rPr>
+          <w:lang w:val="en-US"/>
+        </w:rPr>
+        <w:t xml:space="preserve"> Simulink model for interaction with the </w:t>
+      </w:r>
+      <w:proofErr w:type="spellStart"/>
+      <w:r>
+        <w:rPr>
+          <w:lang w:val="en-US"/>
+        </w:rPr>
+        <w:t>HexaMotor</w:t>
+      </w:r>
+      <w:proofErr w:type="spellEnd"/>
+      <w:r>
+        <w:rPr>
+          <w:lang w:val="en-US"/>
+        </w:rPr>
+        <w:t xml:space="preserve"> Setup</w:t>
       </w:r>
     </w:p>
     <w:p>
@@ -9941,7 +10233,21 @@
         <w:rPr>
           <w:lang w:val="en-US"/>
         </w:rPr>
-        <w:t>Change the open loop voltage, either by writing the open loop block values between [-12 ..12] or using the slide bar.</w:t>
+        <w:t>Change the open loop voltage, either by writing the open loop block values between [-12</w:t>
+      </w:r>
+      <w:proofErr w:type="gramStart"/>
+      <w:r>
+        <w:rPr>
+          <w:lang w:val="en-US"/>
+        </w:rPr>
+        <w:t xml:space="preserve"> ..</w:t>
+      </w:r>
+      <w:proofErr w:type="gramEnd"/>
+      <w:r>
+        <w:rPr>
+          <w:lang w:val="en-US"/>
+        </w:rPr>
+        <w:t>12] or using the slide bar.</w:t>
       </w:r>
     </w:p>
     <w:p>
@@ -10049,7 +10355,21 @@
         <w:rPr>
           <w:lang w:val="en-US"/>
         </w:rPr>
-        <w:t>On the button left you will notice a block named System SampleRate, the block outputs the simulation sample time and the measured time, and in additional performs I/O toggling which can be check with external hardware to verify the actual Sample Rate of the system.</w:t>
+        <w:t xml:space="preserve">On the button left you will notice a block named System </w:t>
+      </w:r>
+      <w:proofErr w:type="spellStart"/>
+      <w:r>
+        <w:rPr>
+          <w:lang w:val="en-US"/>
+        </w:rPr>
+        <w:t>SampleRate</w:t>
+      </w:r>
+      <w:proofErr w:type="spellEnd"/>
+      <w:r>
+        <w:rPr>
+          <w:lang w:val="en-US"/>
+        </w:rPr>
+        <w:t>, the block outputs the simulation sample time and the measured time, and in additional performs I/O toggling which can be check with external hardware to verify the actual Sample Rate of the system.</w:t>
       </w:r>
     </w:p>
     <w:p>
@@ -10067,7 +10387,21 @@
         <w:rPr>
           <w:lang w:val="en-US"/>
         </w:rPr>
-        <w:t>And at the top you near the Stop / Monitor &amp; Tune button there is Stop Time, which can be change from inf to any number and will stop the simulation.</w:t>
+        <w:t xml:space="preserve">And at the top you near the Stop / Monitor &amp; Tune button there is Stop Time, which can be change from </w:t>
+      </w:r>
+      <w:proofErr w:type="spellStart"/>
+      <w:r>
+        <w:rPr>
+          <w:lang w:val="en-US"/>
+        </w:rPr>
+        <w:t>inf</w:t>
+      </w:r>
+      <w:proofErr w:type="spellEnd"/>
+      <w:r>
+        <w:rPr>
+          <w:lang w:val="en-US"/>
+        </w:rPr>
+        <w:t xml:space="preserve"> to any number and will stop the simulation.</w:t>
       </w:r>
     </w:p>
     <w:p>
@@ -10109,7 +10443,21 @@
         <w:rPr>
           <w:lang w:val="en-US"/>
         </w:rPr>
-        <w:t>Data Tips and clicking the plot. If you press Shift while selecting a data point it will add an additional data point. Then the data points can be moved around. Explore the figure and scope options and save a plot for the report. A good plot contains Title, Lables, Legend, units.</w:t>
+        <w:t xml:space="preserve">Data Tips and clicking the plot. If you press Shift while selecting a data point it will add an additional data point. Then the data points can be moved around. Explore the figure and scope options and save a plot for the report. A good plot contains Title, </w:t>
+      </w:r>
+      <w:proofErr w:type="spellStart"/>
+      <w:r>
+        <w:rPr>
+          <w:lang w:val="en-US"/>
+        </w:rPr>
+        <w:t>Lables</w:t>
+      </w:r>
+      <w:proofErr w:type="spellEnd"/>
+      <w:r>
+        <w:rPr>
+          <w:lang w:val="en-US"/>
+        </w:rPr>
+        <w:t>, Legend, units.</w:t>
       </w:r>
     </w:p>
     <w:p>
@@ -10149,14 +10497,27 @@
       <w:r>
         <w:t xml:space="preserve">Figure </w:t>
       </w:r>
-      <w:fldSimple w:instr=" SEQ Figure \* ARABIC ">
-        <w:r>
-          <w:rPr>
-            <w:noProof/>
-          </w:rPr>
-          <w:t>9</w:t>
-        </w:r>
-      </w:fldSimple>
+      <w:r>
+        <w:fldChar w:fldCharType="begin"/>
+      </w:r>
+      <w:r>
+        <w:instrText xml:space="preserve"> SEQ Figure \* ARABIC </w:instrText>
+      </w:r>
+      <w:r>
+        <w:fldChar w:fldCharType="separate"/>
+      </w:r>
+      <w:r>
+        <w:rPr>
+          <w:noProof/>
+        </w:rPr>
+        <w:t>9</w:t>
+      </w:r>
+      <w:r>
+        <w:rPr>
+          <w:noProof/>
+        </w:rPr>
+        <w:fldChar w:fldCharType="end"/>
+      </w:r>
       <w:r>
         <w:rPr>
           <w:lang w:val="en-US"/>
@@ -10191,7 +10552,21 @@
         <w:rPr>
           <w:lang w:val="en-US"/>
         </w:rPr>
-        <w:t xml:space="preserve"> the scope data is exported to the Matlab environment under the </w:t>
+        <w:t xml:space="preserve"> the scope data is exported to the </w:t>
+      </w:r>
+      <w:proofErr w:type="spellStart"/>
+      <w:r>
+        <w:rPr>
+          <w:lang w:val="en-US"/>
+        </w:rPr>
+        <w:t>Matlab</w:t>
+      </w:r>
+      <w:proofErr w:type="spellEnd"/>
+      <w:r>
+        <w:rPr>
+          <w:lang w:val="en-US"/>
+        </w:rPr>
+        <w:t xml:space="preserve"> environment under the </w:t>
       </w:r>
       <w:r>
         <w:rPr>
@@ -10205,12 +10580,14 @@
         </w:rPr>
         <w:t xml:space="preserve"> variable </w:t>
       </w:r>
+      <w:proofErr w:type="spellStart"/>
       <w:r>
         <w:rPr>
           <w:lang w:val="en-US"/>
         </w:rPr>
         <w:t>ScopeData</w:t>
       </w:r>
+      <w:proofErr w:type="spellEnd"/>
       <w:r>
         <w:rPr>
           <w:lang w:val="en-US"/>
@@ -10261,6 +10638,7 @@
         </w:rPr>
         <w:t xml:space="preserve"> = </w:t>
       </w:r>
+      <w:proofErr w:type="spellStart"/>
       <w:r>
         <w:rPr>
           <w:color w:val="4472C4" w:themeColor="accent1"/>
@@ -10268,6 +10646,7 @@
         </w:rPr>
         <w:t>ScopeData.time</w:t>
       </w:r>
+      <w:proofErr w:type="spellEnd"/>
       <w:r>
         <w:rPr>
           <w:color w:val="4472C4" w:themeColor="accent1"/>
@@ -10303,7 +10682,25 @@
           <w:color w:val="4472C4" w:themeColor="accent1"/>
           <w:lang w:val="en-US"/>
         </w:rPr>
-        <w:t xml:space="preserve"> = ScopeData.signals.values(:,1);</w:t>
+        <w:t xml:space="preserve"> = </w:t>
+      </w:r>
+      <w:proofErr w:type="spellStart"/>
+      <w:proofErr w:type="gramStart"/>
+      <w:r>
+        <w:rPr>
+          <w:color w:val="4472C4" w:themeColor="accent1"/>
+          <w:lang w:val="en-US"/>
+        </w:rPr>
+        <w:t>ScopeData.signals.values</w:t>
+      </w:r>
+      <w:proofErr w:type="spellEnd"/>
+      <w:proofErr w:type="gramEnd"/>
+      <w:r>
+        <w:rPr>
+          <w:color w:val="4472C4" w:themeColor="accent1"/>
+          <w:lang w:val="en-US"/>
+        </w:rPr>
+        <w:t>(:,1);</w:t>
       </w:r>
     </w:p>
     <w:p>
@@ -10326,13 +10723,31 @@
           <w:color w:val="4472C4" w:themeColor="accent1"/>
           <w:lang w:val="en-US"/>
         </w:rPr>
-        <w:t xml:space="preserve"> = ScopeData.signals.values(:,</w:t>
-      </w:r>
+        <w:t xml:space="preserve"> = </w:t>
+      </w:r>
+      <w:proofErr w:type="spellStart"/>
+      <w:proofErr w:type="gramStart"/>
       <w:r>
         <w:rPr>
           <w:color w:val="4472C4" w:themeColor="accent1"/>
           <w:lang w:val="en-US"/>
         </w:rPr>
+        <w:t>ScopeData.signals.values</w:t>
+      </w:r>
+      <w:proofErr w:type="spellEnd"/>
+      <w:proofErr w:type="gramEnd"/>
+      <w:r>
+        <w:rPr>
+          <w:color w:val="4472C4" w:themeColor="accent1"/>
+          <w:lang w:val="en-US"/>
+        </w:rPr>
+        <w:t>(:,</w:t>
+      </w:r>
+      <w:r>
+        <w:rPr>
+          <w:color w:val="4472C4" w:themeColor="accent1"/>
+          <w:lang w:val="en-US"/>
+        </w:rPr>
         <w:t>2</w:t>
       </w:r>
       <w:r>
@@ -10370,7 +10785,32 @@
           <w:color w:val="4472C4" w:themeColor="accent1"/>
           <w:lang w:val="en-US"/>
         </w:rPr>
-        <w:t>plot(ScopeData.time,ScopeData.signals.values)</w:t>
+        <w:t>plot(</w:t>
+      </w:r>
+      <w:proofErr w:type="spellStart"/>
+      <w:proofErr w:type="gramStart"/>
+      <w:r>
+        <w:rPr>
+          <w:color w:val="4472C4" w:themeColor="accent1"/>
+          <w:lang w:val="en-US"/>
+        </w:rPr>
+        <w:t>ScopeData.time,ScopeData.signals</w:t>
+      </w:r>
+      <w:proofErr w:type="gramEnd"/>
+      <w:r>
+        <w:rPr>
+          <w:color w:val="4472C4" w:themeColor="accent1"/>
+          <w:lang w:val="en-US"/>
+        </w:rPr>
+        <w:t>.values</w:t>
+      </w:r>
+      <w:proofErr w:type="spellEnd"/>
+      <w:r>
+        <w:rPr>
+          <w:color w:val="4472C4" w:themeColor="accent1"/>
+          <w:lang w:val="en-US"/>
+        </w:rPr>
+        <w:t>)</w:t>
       </w:r>
     </w:p>
     <w:p>
@@ -10422,8 +10862,33 @@
           <w:color w:val="4472C4" w:themeColor="accent1"/>
           <w:lang w:val="en-US"/>
         </w:rPr>
-        <w:t>save record_name ScopeData</w:t>
-      </w:r>
+        <w:t xml:space="preserve">save </w:t>
+      </w:r>
+      <w:proofErr w:type="spellStart"/>
+      <w:r>
+        <w:rPr>
+          <w:color w:val="4472C4" w:themeColor="accent1"/>
+          <w:lang w:val="en-US"/>
+        </w:rPr>
+        <w:t>record_name</w:t>
+      </w:r>
+      <w:proofErr w:type="spellEnd"/>
+      <w:r>
+        <w:rPr>
+          <w:color w:val="4472C4" w:themeColor="accent1"/>
+          <w:lang w:val="en-US"/>
+        </w:rPr>
+        <w:t xml:space="preserve"> </w:t>
+      </w:r>
+      <w:proofErr w:type="spellStart"/>
+      <w:r>
+        <w:rPr>
+          <w:color w:val="4472C4" w:themeColor="accent1"/>
+          <w:lang w:val="en-US"/>
+        </w:rPr>
+        <w:t>ScopeData</w:t>
+      </w:r>
+      <w:proofErr w:type="spellEnd"/>
     </w:p>
     <w:p>
       <w:pPr>
@@ -10436,7 +10901,21 @@
         <w:rPr>
           <w:lang w:val="en-US"/>
         </w:rPr>
-        <w:t>And retrieving it back to Matlab either by double clicking the saved file or writ</w:t>
+        <w:t xml:space="preserve">And retrieving it back to </w:t>
+      </w:r>
+      <w:proofErr w:type="spellStart"/>
+      <w:r>
+        <w:rPr>
+          <w:lang w:val="en-US"/>
+        </w:rPr>
+        <w:t>Matlab</w:t>
+      </w:r>
+      <w:proofErr w:type="spellEnd"/>
+      <w:r>
+        <w:rPr>
+          <w:lang w:val="en-US"/>
+        </w:rPr>
+        <w:t xml:space="preserve"> either by double clicking the saved file or writ</w:t>
       </w:r>
       <w:r>
         <w:rPr>
@@ -10458,7 +10937,23 @@
           <w:color w:val="4472C4" w:themeColor="accent1"/>
           <w:lang w:val="en-US"/>
         </w:rPr>
-        <w:t>load('record_name.mat')</w:t>
+        <w:t>load('</w:t>
+      </w:r>
+      <w:proofErr w:type="spellStart"/>
+      <w:r>
+        <w:rPr>
+          <w:color w:val="4472C4" w:themeColor="accent1"/>
+          <w:lang w:val="en-US"/>
+        </w:rPr>
+        <w:t>record_name.mat</w:t>
+      </w:r>
+      <w:proofErr w:type="spellEnd"/>
+      <w:r>
+        <w:rPr>
+          <w:color w:val="4472C4" w:themeColor="accent1"/>
+          <w:lang w:val="en-US"/>
+        </w:rPr>
+        <w:t>')</w:t>
       </w:r>
     </w:p>
     <w:p>
@@ -10527,7 +11022,49 @@
         <w:rPr>
           <w:lang w:val="en-US"/>
         </w:rPr>
-        <w:t>Include a plot generated in the Matlab environment, using the ScopeData variable. Don’t forget to include legend, Title, Lables and Grid to the plot. You can check how to add this by typing “</w:t>
+        <w:t xml:space="preserve">Include a plot generated in the </w:t>
+      </w:r>
+      <w:proofErr w:type="spellStart"/>
+      <w:r>
+        <w:rPr>
+          <w:lang w:val="en-US"/>
+        </w:rPr>
+        <w:t>Matlab</w:t>
+      </w:r>
+      <w:proofErr w:type="spellEnd"/>
+      <w:r>
+        <w:rPr>
+          <w:lang w:val="en-US"/>
+        </w:rPr>
+        <w:t xml:space="preserve"> environment, using the </w:t>
+      </w:r>
+      <w:proofErr w:type="spellStart"/>
+      <w:r>
+        <w:rPr>
+          <w:lang w:val="en-US"/>
+        </w:rPr>
+        <w:t>ScopeData</w:t>
+      </w:r>
+      <w:proofErr w:type="spellEnd"/>
+      <w:r>
+        <w:rPr>
+          <w:lang w:val="en-US"/>
+        </w:rPr>
+        <w:t xml:space="preserve"> variable. Don’t forget to include legend, Title, </w:t>
+      </w:r>
+      <w:proofErr w:type="spellStart"/>
+      <w:r>
+        <w:rPr>
+          <w:lang w:val="en-US"/>
+        </w:rPr>
+        <w:t>Lables</w:t>
+      </w:r>
+      <w:proofErr w:type="spellEnd"/>
+      <w:r>
+        <w:rPr>
+          <w:lang w:val="en-US"/>
+        </w:rPr>
+        <w:t xml:space="preserve"> and Grid to the plot. You can check how to add this by typing “</w:t>
       </w:r>
       <w:r>
         <w:rPr>
@@ -10540,7 +11077,21 @@
         <w:rPr>
           <w:lang w:val="en-US"/>
         </w:rPr>
-        <w:t xml:space="preserve">” in the Matlab </w:t>
+        <w:t xml:space="preserve">” in the </w:t>
+      </w:r>
+      <w:proofErr w:type="spellStart"/>
+      <w:r>
+        <w:rPr>
+          <w:lang w:val="en-US"/>
+        </w:rPr>
+        <w:t>Matlab</w:t>
+      </w:r>
+      <w:proofErr w:type="spellEnd"/>
+      <w:r>
+        <w:rPr>
+          <w:lang w:val="en-US"/>
+        </w:rPr>
+        <w:t xml:space="preserve"> </w:t>
       </w:r>
       <w:r>
         <w:rPr>
@@ -10629,12 +11180,21 @@
         </w:rPr>
         <w:t>Using the same “</w:t>
       </w:r>
+      <w:proofErr w:type="spellStart"/>
       <w:r>
         <w:rPr>
           <w:color w:val="4472C4" w:themeColor="accent1"/>
           <w:lang w:val="en-US" w:eastAsia="en-IL"/>
         </w:rPr>
-        <w:t>HexaMotor_MotorTest.slx”</w:t>
+        <w:t>HexaMotor_MotorTest.slx</w:t>
+      </w:r>
+      <w:proofErr w:type="spellEnd"/>
+      <w:r>
+        <w:rPr>
+          <w:color w:val="4472C4" w:themeColor="accent1"/>
+          <w:lang w:val="en-US" w:eastAsia="en-IL"/>
+        </w:rPr>
+        <w:t>”</w:t>
       </w:r>
       <w:r>
         <w:rPr>
@@ -10732,12 +11292,21 @@
         </w:rPr>
         <w:t>Open the “</w:t>
       </w:r>
+      <w:proofErr w:type="spellStart"/>
       <w:r>
         <w:rPr>
           <w:color w:val="4472C4" w:themeColor="accent1"/>
           <w:lang w:val="en-US" w:eastAsia="en-IL"/>
         </w:rPr>
-        <w:t>HexaMotor_System_Identification.slx”</w:t>
+        <w:t>HexaMotor_System_Identification.slx</w:t>
+      </w:r>
+      <w:proofErr w:type="spellEnd"/>
+      <w:r>
+        <w:rPr>
+          <w:color w:val="4472C4" w:themeColor="accent1"/>
+          <w:lang w:val="en-US" w:eastAsia="en-IL"/>
+        </w:rPr>
+        <w:t>”</w:t>
       </w:r>
       <w:r>
         <w:rPr>
@@ -10897,11 +11466,19 @@
         </w:rPr>
         <w:t xml:space="preserve"> Simulink model : </w:t>
       </w:r>
-      <w:r>
-        <w:rPr>
-          <w:lang w:val="en-US"/>
-        </w:rPr>
-        <w:t>HexaMotor_System_Identification.slx”</w:t>
+      <w:proofErr w:type="spellStart"/>
+      <w:r>
+        <w:rPr>
+          <w:lang w:val="en-US"/>
+        </w:rPr>
+        <w:t>HexaMotor_System_Identification.slx</w:t>
+      </w:r>
+      <w:proofErr w:type="spellEnd"/>
+      <w:r>
+        <w:rPr>
+          <w:lang w:val="en-US"/>
+        </w:rPr>
+        <w:t>”</w:t>
       </w:r>
     </w:p>
     <w:p>
@@ -10996,7 +11573,35 @@
         <w:rPr>
           <w:lang w:val="en-US"/>
         </w:rPr>
-        <w:t>Create a plot in Matlab which contains a step response from 0 volts to 7 volts from the recordings and as a simulation using the step function in Matlab for the identified transfer function.</w:t>
+        <w:t xml:space="preserve">Create a plot in </w:t>
+      </w:r>
+      <w:proofErr w:type="spellStart"/>
+      <w:r>
+        <w:rPr>
+          <w:lang w:val="en-US"/>
+        </w:rPr>
+        <w:t>Matlab</w:t>
+      </w:r>
+      <w:proofErr w:type="spellEnd"/>
+      <w:r>
+        <w:rPr>
+          <w:lang w:val="en-US"/>
+        </w:rPr>
+        <w:t xml:space="preserve"> which contains a step response from 0 volts to 7 volts from the recordings and as a simulation using the step function in </w:t>
+      </w:r>
+      <w:proofErr w:type="spellStart"/>
+      <w:r>
+        <w:rPr>
+          <w:lang w:val="en-US"/>
+        </w:rPr>
+        <w:t>Matlab</w:t>
+      </w:r>
+      <w:proofErr w:type="spellEnd"/>
+      <w:r>
+        <w:rPr>
+          <w:lang w:val="en-US"/>
+        </w:rPr>
+        <w:t xml:space="preserve"> for the identified transfer function.</w:t>
       </w:r>
     </w:p>
     <w:p>
@@ -11055,7 +11660,32 @@
           <w:color w:val="4472C4" w:themeColor="accent1"/>
           <w:lang w:val="en-US"/>
         </w:rPr>
-        <w:t>plot(ScopeData.time,ScopeData.signals.values)</w:t>
+        <w:t>plot(</w:t>
+      </w:r>
+      <w:proofErr w:type="spellStart"/>
+      <w:proofErr w:type="gramStart"/>
+      <w:r>
+        <w:rPr>
+          <w:color w:val="4472C4" w:themeColor="accent1"/>
+          <w:lang w:val="en-US"/>
+        </w:rPr>
+        <w:t>ScopeData.time,ScopeData.signals</w:t>
+      </w:r>
+      <w:proofErr w:type="gramEnd"/>
+      <w:r>
+        <w:rPr>
+          <w:color w:val="4472C4" w:themeColor="accent1"/>
+          <w:lang w:val="en-US"/>
+        </w:rPr>
+        <w:t>.values</w:t>
+      </w:r>
+      <w:proofErr w:type="spellEnd"/>
+      <w:r>
+        <w:rPr>
+          <w:color w:val="4472C4" w:themeColor="accent1"/>
+          <w:lang w:val="en-US"/>
+        </w:rPr>
+        <w:t>)</w:t>
       </w:r>
     </w:p>
     <w:p>
@@ -11087,7 +11717,39 @@
           <w:color w:val="4472C4" w:themeColor="accent1"/>
           <w:lang w:val="en-US"/>
         </w:rPr>
-        <w:t>plot(ScopeData.time+1,step(T,ScopeData.time)*7)</w:t>
+        <w:t>plot(ScopeData.time+</w:t>
+      </w:r>
+      <w:proofErr w:type="gramStart"/>
+      <w:r>
+        <w:rPr>
+          <w:color w:val="4472C4" w:themeColor="accent1"/>
+          <w:lang w:val="en-US"/>
+        </w:rPr>
+        <w:t>1,step</w:t>
+      </w:r>
+      <w:proofErr w:type="gramEnd"/>
+      <w:r>
+        <w:rPr>
+          <w:color w:val="4472C4" w:themeColor="accent1"/>
+          <w:lang w:val="en-US"/>
+        </w:rPr>
+        <w:t>(</w:t>
+      </w:r>
+      <w:proofErr w:type="spellStart"/>
+      <w:r>
+        <w:rPr>
+          <w:color w:val="4472C4" w:themeColor="accent1"/>
+          <w:lang w:val="en-US"/>
+        </w:rPr>
+        <w:t>T,ScopeData.time</w:t>
+      </w:r>
+      <w:proofErr w:type="spellEnd"/>
+      <w:r>
+        <w:rPr>
+          <w:color w:val="4472C4" w:themeColor="accent1"/>
+          <w:lang w:val="en-US"/>
+        </w:rPr>
+        <w:t>)*7)</w:t>
       </w:r>
     </w:p>
     <w:p>
@@ -11150,6 +11812,7 @@
         </w:rPr>
         <w:t>“</w:t>
       </w:r>
+      <w:proofErr w:type="spellStart"/>
       <w:r>
         <w:rPr>
           <w:color w:val="4472C4" w:themeColor="accent1"/>
@@ -11157,6 +11820,7 @@
         </w:rPr>
         <w:t>HexaMotor_System_Identification.slx</w:t>
       </w:r>
+      <w:proofErr w:type="spellEnd"/>
       <w:r>
         <w:rPr>
           <w:color w:val="4472C4" w:themeColor="accent1"/>
@@ -11523,7 +12187,21 @@
         <w:rPr>
           <w:lang w:val="en-US"/>
         </w:rPr>
-        <w:t>Fill up the following table make sure to record at list 7 frequencies at the range of [0..30] rad/sec</w:t>
+        <w:t>Fill up the following table make sure to record at list 7 frequencies at the range of [</w:t>
+      </w:r>
+      <w:proofErr w:type="gramStart"/>
+      <w:r>
+        <w:rPr>
+          <w:lang w:val="en-US"/>
+        </w:rPr>
+        <w:t>0..</w:t>
+      </w:r>
+      <w:proofErr w:type="gramEnd"/>
+      <w:r>
+        <w:rPr>
+          <w:lang w:val="en-US"/>
+        </w:rPr>
+        <w:t>30] rad/sec</w:t>
       </w:r>
     </w:p>
     <w:p>
@@ -12398,13 +13076,29 @@
           <w:color w:val="000000" w:themeColor="text1"/>
           <w:lang w:val="en-US" w:eastAsia="en-IL"/>
         </w:rPr>
-        <w:t xml:space="preserve">use the following Matlab </w:t>
-      </w:r>
+        <w:t xml:space="preserve">use the following </w:t>
+      </w:r>
+      <w:proofErr w:type="spellStart"/>
       <w:r>
         <w:rPr>
           <w:color w:val="000000" w:themeColor="text1"/>
           <w:lang w:val="en-US" w:eastAsia="en-IL"/>
         </w:rPr>
+        <w:t>Matlab</w:t>
+      </w:r>
+      <w:proofErr w:type="spellEnd"/>
+      <w:r>
+        <w:rPr>
+          <w:color w:val="000000" w:themeColor="text1"/>
+          <w:lang w:val="en-US" w:eastAsia="en-IL"/>
+        </w:rPr>
+        <w:t xml:space="preserve"> </w:t>
+      </w:r>
+      <w:r>
+        <w:rPr>
+          <w:color w:val="000000" w:themeColor="text1"/>
+          <w:lang w:val="en-US" w:eastAsia="en-IL"/>
+        </w:rPr>
         <w:t>commands:</w:t>
       </w:r>
     </w:p>
@@ -12486,13 +13180,29 @@
           <w:color w:val="0070C0"/>
           <w:lang w:val="en-US" w:eastAsia="en-IL"/>
         </w:rPr>
-        <w:t xml:space="preserve"> [Deg]</w:t>
-      </w:r>
+        <w:t xml:space="preserve"> [</w:t>
+      </w:r>
+      <w:proofErr w:type="spellStart"/>
       <w:r>
         <w:rPr>
           <w:color w:val="0070C0"/>
           <w:lang w:val="en-US" w:eastAsia="en-IL"/>
         </w:rPr>
+        <w:t>Deg</w:t>
+      </w:r>
+      <w:proofErr w:type="spellEnd"/>
+      <w:r>
+        <w:rPr>
+          <w:color w:val="0070C0"/>
+          <w:lang w:val="en-US" w:eastAsia="en-IL"/>
+        </w:rPr>
+        <w:t>]</w:t>
+      </w:r>
+      <w:r>
+        <w:rPr>
+          <w:color w:val="0070C0"/>
+          <w:lang w:val="en-US" w:eastAsia="en-IL"/>
+        </w:rPr>
         <w:t>.</w:t>
       </w:r>
     </w:p>
@@ -12504,12 +13214,46 @@
           <w:lang w:val="en-US" w:eastAsia="en-IL"/>
         </w:rPr>
       </w:pPr>
+      <w:proofErr w:type="spellStart"/>
       <w:r>
         <w:rPr>
           <w:color w:val="0070C0"/>
           <w:lang w:val="en-US" w:eastAsia="en-IL"/>
         </w:rPr>
-        <w:t>freq_data = idfrd(amplitudes, frequencies, 0);</w:t>
+        <w:t>freq_data</w:t>
+      </w:r>
+      <w:proofErr w:type="spellEnd"/>
+      <w:r>
+        <w:rPr>
+          <w:color w:val="0070C0"/>
+          <w:lang w:val="en-US" w:eastAsia="en-IL"/>
+        </w:rPr>
+        <w:t xml:space="preserve"> = </w:t>
+      </w:r>
+      <w:proofErr w:type="spellStart"/>
+      <w:proofErr w:type="gramStart"/>
+      <w:r>
+        <w:rPr>
+          <w:color w:val="0070C0"/>
+          <w:lang w:val="en-US" w:eastAsia="en-IL"/>
+        </w:rPr>
+        <w:t>idfrd</w:t>
+      </w:r>
+      <w:proofErr w:type="spellEnd"/>
+      <w:r>
+        <w:rPr>
+          <w:color w:val="0070C0"/>
+          <w:lang w:val="en-US" w:eastAsia="en-IL"/>
+        </w:rPr>
+        <w:t>(</w:t>
+      </w:r>
+      <w:proofErr w:type="gramEnd"/>
+      <w:r>
+        <w:rPr>
+          <w:color w:val="0070C0"/>
+          <w:lang w:val="en-US" w:eastAsia="en-IL"/>
+        </w:rPr>
+        <w:t>amplitudes, frequencies, 0);</w:t>
       </w:r>
     </w:p>
     <w:p>
@@ -12525,7 +13269,21 @@
           <w:color w:val="0070C0"/>
           <w:lang w:val="en-US" w:eastAsia="en-IL"/>
         </w:rPr>
-        <w:t>% Estimate transfer function (change '1' to the desired order of the system)</w:t>
+        <w:t>% Estimate transfer function (</w:t>
+      </w:r>
+      <w:r>
+        <w:rPr>
+          <w:color w:val="0070C0"/>
+          <w:lang w:val="en-US" w:eastAsia="en-IL"/>
+        </w:rPr>
+        <w:t xml:space="preserve">first </w:t>
+      </w:r>
+      <w:r>
+        <w:rPr>
+          <w:color w:val="0070C0"/>
+          <w:lang w:val="en-US" w:eastAsia="en-IL"/>
+        </w:rPr>
+        <w:t>order system)</w:t>
       </w:r>
     </w:p>
     <w:p>
@@ -12541,7 +13299,41 @@
           <w:color w:val="0070C0"/>
           <w:lang w:val="en-US" w:eastAsia="en-IL"/>
         </w:rPr>
-        <w:t>sys = tfest(freq_data, 1)</w:t>
+        <w:t xml:space="preserve">sys = </w:t>
+      </w:r>
+      <w:proofErr w:type="spellStart"/>
+      <w:proofErr w:type="gramStart"/>
+      <w:r>
+        <w:rPr>
+          <w:color w:val="0070C0"/>
+          <w:lang w:val="en-US" w:eastAsia="en-IL"/>
+        </w:rPr>
+        <w:t>tfest</w:t>
+      </w:r>
+      <w:proofErr w:type="spellEnd"/>
+      <w:r>
+        <w:rPr>
+          <w:color w:val="0070C0"/>
+          <w:lang w:val="en-US" w:eastAsia="en-IL"/>
+        </w:rPr>
+        <w:t>(</w:t>
+      </w:r>
+      <w:proofErr w:type="spellStart"/>
+      <w:proofErr w:type="gramEnd"/>
+      <w:r>
+        <w:rPr>
+          <w:color w:val="0070C0"/>
+          <w:lang w:val="en-US" w:eastAsia="en-IL"/>
+        </w:rPr>
+        <w:t>freq_data</w:t>
+      </w:r>
+      <w:proofErr w:type="spellEnd"/>
+      <w:r>
+        <w:rPr>
+          <w:color w:val="0070C0"/>
+          <w:lang w:val="en-US" w:eastAsia="en-IL"/>
+        </w:rPr>
+        <w:t>, 1)</w:t>
       </w:r>
     </w:p>
     <w:p>
@@ -12582,7 +13374,23 @@
           <w:color w:val="0070C0"/>
           <w:lang w:val="en-US" w:eastAsia="en-IL"/>
         </w:rPr>
-        <w:t>s=tf('s');</w:t>
+        <w:t>s=</w:t>
+      </w:r>
+      <w:proofErr w:type="spellStart"/>
+      <w:r>
+        <w:rPr>
+          <w:color w:val="0070C0"/>
+          <w:lang w:val="en-US" w:eastAsia="en-IL"/>
+        </w:rPr>
+        <w:t>tf</w:t>
+      </w:r>
+      <w:proofErr w:type="spellEnd"/>
+      <w:r>
+        <w:rPr>
+          <w:color w:val="0070C0"/>
+          <w:lang w:val="en-US" w:eastAsia="en-IL"/>
+        </w:rPr>
+        <w:t>('s');</w:t>
       </w:r>
     </w:p>
     <w:p>
@@ -12590,6 +13398,7 @@
         <w:pStyle w:val="ListParagraph"/>
         <w:rPr>
           <w:color w:val="0070C0"/>
+          <w:rtl/>
           <w:lang w:val="en-US" w:eastAsia="en-IL"/>
         </w:rPr>
       </w:pPr>
@@ -12598,7 +13407,32 @@
           <w:color w:val="0070C0"/>
           <w:lang w:val="en-US" w:eastAsia="en-IL"/>
         </w:rPr>
-        <w:t>w = logspace(-1,2,100);</w:t>
+        <w:t xml:space="preserve">w = </w:t>
+      </w:r>
+      <w:proofErr w:type="spellStart"/>
+      <w:proofErr w:type="gramStart"/>
+      <w:r>
+        <w:rPr>
+          <w:color w:val="0070C0"/>
+          <w:lang w:val="en-US" w:eastAsia="en-IL"/>
+        </w:rPr>
+        <w:t>logspace</w:t>
+      </w:r>
+      <w:proofErr w:type="spellEnd"/>
+      <w:r>
+        <w:rPr>
+          <w:color w:val="0070C0"/>
+          <w:lang w:val="en-US" w:eastAsia="en-IL"/>
+        </w:rPr>
+        <w:t>(</w:t>
+      </w:r>
+      <w:proofErr w:type="gramEnd"/>
+      <w:r>
+        <w:rPr>
+          <w:color w:val="0070C0"/>
+          <w:lang w:val="en-US" w:eastAsia="en-IL"/>
+        </w:rPr>
+        <w:t>-1,2,100);</w:t>
       </w:r>
     </w:p>
     <w:p>
@@ -12609,12 +13443,149 @@
           <w:lang w:val="en-US" w:eastAsia="en-IL"/>
         </w:rPr>
       </w:pPr>
-      <w:r>
+    </w:p>
+    <w:p>
+      <w:pPr>
+        <w:pStyle w:val="ListParagraph"/>
         <w:rPr>
           <w:color w:val="0070C0"/>
           <w:lang w:val="en-US" w:eastAsia="en-IL"/>
         </w:rPr>
-        <w:t>[mag,phase] = bode(sys*(1/(0.05*s+1)),w); % added a low pass filter present</w:t>
+      </w:pPr>
+      <w:r>
+        <w:rPr>
+          <w:color w:val="0070C0"/>
+          <w:lang w:val="en-US" w:eastAsia="en-IL"/>
+        </w:rPr>
+        <w:t xml:space="preserve">%  </w:t>
+      </w:r>
+      <m:oMath>
+        <m:r>
+          <w:rPr>
+            <w:rFonts w:ascii="Cambria Math" w:hAnsi="Cambria Math"/>
+            <w:color w:val="0070C0"/>
+            <w:lang w:val="en-US" w:eastAsia="en-IL"/>
+          </w:rPr>
+          <m:t>sys∙</m:t>
+        </m:r>
+        <m:f>
+          <m:fPr>
+            <m:ctrlPr>
+              <w:rPr>
+                <w:rFonts w:ascii="Cambria Math" w:hAnsi="Cambria Math"/>
+                <w:i/>
+                <w:color w:val="0070C0"/>
+                <w:lang w:val="en-US" w:eastAsia="en-IL"/>
+              </w:rPr>
+            </m:ctrlPr>
+          </m:fPr>
+          <m:num>
+            <m:r>
+              <w:rPr>
+                <w:rFonts w:ascii="Cambria Math" w:hAnsi="Cambria Math"/>
+                <w:color w:val="0070C0"/>
+                <w:lang w:val="en-US" w:eastAsia="en-IL"/>
+              </w:rPr>
+              <m:t>1</m:t>
+            </m:r>
+          </m:num>
+          <m:den>
+            <m:r>
+              <w:rPr>
+                <w:rFonts w:ascii="Cambria Math" w:hAnsi="Cambria Math"/>
+                <w:color w:val="0070C0"/>
+                <w:lang w:val="en-US" w:eastAsia="en-IL"/>
+              </w:rPr>
+              <m:t>0.</m:t>
+            </m:r>
+            <m:r>
+              <w:rPr>
+                <w:rFonts w:ascii="Cambria Math" w:hAnsi="Cambria Math"/>
+                <w:color w:val="0070C0"/>
+                <w:lang w:val="en-US" w:eastAsia="en-IL"/>
+              </w:rPr>
+              <m:t>05</m:t>
+            </m:r>
+            <m:r>
+              <w:rPr>
+                <w:rFonts w:ascii="Cambria Math" w:hAnsi="Cambria Math"/>
+                <w:color w:val="0070C0"/>
+                <w:lang w:val="en-US" w:eastAsia="en-IL"/>
+              </w:rPr>
+              <m:t>s+1</m:t>
+            </m:r>
+          </m:den>
+        </m:f>
+      </m:oMath>
+      <w:r>
+        <w:rPr>
+          <w:color w:val="0070C0"/>
+          <w:lang w:val="en-US" w:eastAsia="en-IL"/>
+        </w:rPr>
+        <w:t xml:space="preserve"> - sets a second order system with a low pass filter at </w:t>
+      </w:r>
+      <m:oMath>
+        <m:r>
+          <w:rPr>
+            <w:rFonts w:ascii="Cambria Math" w:hAnsi="Cambria Math"/>
+            <w:color w:val="0070C0"/>
+            <w:lang w:val="en-US" w:eastAsia="en-IL"/>
+          </w:rPr>
+          <m:t>τ</m:t>
+        </m:r>
+        <m:r>
+          <m:rPr>
+            <m:sty m:val="p"/>
+          </m:rPr>
+          <w:rPr>
+            <w:rFonts w:ascii="Cambria Math" w:hAnsi="Cambria Math"/>
+            <w:color w:val="0070C0"/>
+            <w:lang w:val="en-US" w:eastAsia="en-IL"/>
+          </w:rPr>
+          <m:t>=0.05</m:t>
+        </m:r>
+      </m:oMath>
+      <w:r>
+        <w:rPr>
+          <w:color w:val="0070C0"/>
+          <w:lang w:val="en-US" w:eastAsia="en-IL"/>
+        </w:rPr>
+        <w:t xml:space="preserve">, but a more </w:t>
+      </w:r>
+      <w:r>
+        <w:rPr>
+          <w:color w:val="0070C0"/>
+          <w:lang w:val="en-US" w:eastAsia="en-IL"/>
+        </w:rPr>
+        <w:t xml:space="preserve">proper </w:t>
+      </w:r>
+      <w:r>
+        <w:rPr>
+          <w:color w:val="0070C0"/>
+          <w:lang w:val="en-US" w:eastAsia="en-IL"/>
+        </w:rPr>
+        <w:t xml:space="preserve">%  </w:t>
+      </w:r>
+      <w:r>
+        <w:rPr>
+          <w:color w:val="0070C0"/>
+          <w:lang w:val="en-US" w:eastAsia="en-IL"/>
+        </w:rPr>
+        <w:t>method would be to estimate  sys as a second order system with a known pole of the</w:t>
+      </w:r>
+      <w:r>
+        <w:rPr>
+          <w:color w:val="0070C0"/>
+          <w:lang w:val="en-US" w:eastAsia="en-IL"/>
+        </w:rPr>
+        <w:t xml:space="preserve"> </w:t>
+      </w:r>
+      <w:r>
+        <w:rPr>
+          <w:color w:val="0070C0"/>
+          <w:lang w:val="en-US" w:eastAsia="en-IL"/>
+        </w:rPr>
+        <w:t>filter</w:t>
       </w:r>
     </w:p>
     <w:p>
@@ -12625,6 +13596,31 @@
           <w:lang w:val="en-US" w:eastAsia="en-IL"/>
         </w:rPr>
       </w:pPr>
+      <w:r>
+        <w:rPr>
+          <w:color w:val="0070C0"/>
+          <w:lang w:val="en-US" w:eastAsia="en-IL"/>
+        </w:rPr>
+        <w:t>[</w:t>
+      </w:r>
+      <w:proofErr w:type="spellStart"/>
+      <w:proofErr w:type="gramStart"/>
+      <w:r>
+        <w:rPr>
+          <w:color w:val="0070C0"/>
+          <w:lang w:val="en-US" w:eastAsia="en-IL"/>
+        </w:rPr>
+        <w:t>mag,phase</w:t>
+      </w:r>
+      <w:proofErr w:type="spellEnd"/>
+      <w:proofErr w:type="gramEnd"/>
+      <w:r>
+        <w:rPr>
+          <w:color w:val="0070C0"/>
+          <w:lang w:val="en-US" w:eastAsia="en-IL"/>
+        </w:rPr>
+        <w:t xml:space="preserve">] = bode(sys*(1/(0.05*s+1)),w); </w:t>
+      </w:r>
     </w:p>
     <w:p>
       <w:pPr>
@@ -12634,12 +13630,30 @@
           <w:lang w:val="en-US" w:eastAsia="en-IL"/>
         </w:rPr>
       </w:pPr>
-      <w:r>
+    </w:p>
+    <w:p>
+      <w:pPr>
+        <w:pStyle w:val="ListParagraph"/>
         <w:rPr>
           <w:color w:val="0070C0"/>
           <w:lang w:val="en-US" w:eastAsia="en-IL"/>
         </w:rPr>
-        <w:t>figure(1);</w:t>
+      </w:pPr>
+      <w:proofErr w:type="gramStart"/>
+      <w:r>
+        <w:rPr>
+          <w:color w:val="0070C0"/>
+          <w:lang w:val="en-US" w:eastAsia="en-IL"/>
+        </w:rPr>
+        <w:t>figure(</w:t>
+      </w:r>
+      <w:proofErr w:type="gramEnd"/>
+      <w:r>
+        <w:rPr>
+          <w:color w:val="0070C0"/>
+          <w:lang w:val="en-US" w:eastAsia="en-IL"/>
+        </w:rPr>
+        <w:t>1);</w:t>
       </w:r>
     </w:p>
     <w:p>
@@ -12650,12 +13664,21 @@
           <w:lang w:val="en-US" w:eastAsia="en-IL"/>
         </w:rPr>
       </w:pPr>
+      <w:proofErr w:type="gramStart"/>
       <w:r>
         <w:rPr>
           <w:color w:val="0070C0"/>
           <w:lang w:val="en-US" w:eastAsia="en-IL"/>
         </w:rPr>
-        <w:t>subplot(2,1,1)</w:t>
+        <w:t>subplot(</w:t>
+      </w:r>
+      <w:proofErr w:type="gramEnd"/>
+      <w:r>
+        <w:rPr>
+          <w:color w:val="0070C0"/>
+          <w:lang w:val="en-US" w:eastAsia="en-IL"/>
+        </w:rPr>
+        <w:t>2,1,1)</w:t>
       </w:r>
     </w:p>
     <w:p>
@@ -12666,12 +13689,21 @@
           <w:lang w:val="en-US" w:eastAsia="en-IL"/>
         </w:rPr>
       </w:pPr>
+      <w:proofErr w:type="spellStart"/>
       <w:r>
         <w:rPr>
           <w:color w:val="0070C0"/>
           <w:lang w:val="en-US" w:eastAsia="en-IL"/>
         </w:rPr>
-        <w:t>semilogx(w,20*log10(squeeze(mag)))</w:t>
+        <w:t>semilogx</w:t>
+      </w:r>
+      <w:proofErr w:type="spellEnd"/>
+      <w:r>
+        <w:rPr>
+          <w:color w:val="0070C0"/>
+          <w:lang w:val="en-US" w:eastAsia="en-IL"/>
+        </w:rPr>
+        <w:t>(w,20*log10(squeeze(mag)))</w:t>
       </w:r>
     </w:p>
     <w:p>
@@ -12698,12 +13730,30 @@
           <w:lang w:val="en-US" w:eastAsia="en-IL"/>
         </w:rPr>
       </w:pPr>
+      <w:proofErr w:type="spellStart"/>
+      <w:proofErr w:type="gramStart"/>
       <w:r>
         <w:rPr>
           <w:color w:val="0070C0"/>
           <w:lang w:val="en-US" w:eastAsia="en-IL"/>
         </w:rPr>
-        <w:t>semilogx(frequencies, 20*log10(amplitudes), '*');</w:t>
+        <w:t>semilogx</w:t>
+      </w:r>
+      <w:proofErr w:type="spellEnd"/>
+      <w:r>
+        <w:rPr>
+          <w:color w:val="0070C0"/>
+          <w:lang w:val="en-US" w:eastAsia="en-IL"/>
+        </w:rPr>
+        <w:t>(</w:t>
+      </w:r>
+      <w:proofErr w:type="gramEnd"/>
+      <w:r>
+        <w:rPr>
+          <w:color w:val="0070C0"/>
+          <w:lang w:val="en-US" w:eastAsia="en-IL"/>
+        </w:rPr>
+        <w:t>frequencies, 20*log10(amplitudes), '*');</w:t>
       </w:r>
     </w:p>
     <w:p>
@@ -12723,12 +13773,21 @@
           <w:lang w:val="en-US" w:eastAsia="en-IL"/>
         </w:rPr>
       </w:pPr>
+      <w:proofErr w:type="gramStart"/>
       <w:r>
         <w:rPr>
           <w:color w:val="0070C0"/>
           <w:lang w:val="en-US" w:eastAsia="en-IL"/>
         </w:rPr>
-        <w:t>subplot(2,1,2)</w:t>
+        <w:t>subplot(</w:t>
+      </w:r>
+      <w:proofErr w:type="gramEnd"/>
+      <w:r>
+        <w:rPr>
+          <w:color w:val="0070C0"/>
+          <w:lang w:val="en-US" w:eastAsia="en-IL"/>
+        </w:rPr>
+        <w:t>2,1,2)</w:t>
       </w:r>
     </w:p>
     <w:p>
@@ -12739,12 +13798,39 @@
           <w:lang w:val="en-US" w:eastAsia="en-IL"/>
         </w:rPr>
       </w:pPr>
+      <w:proofErr w:type="spellStart"/>
       <w:r>
         <w:rPr>
           <w:color w:val="0070C0"/>
           <w:lang w:val="en-US" w:eastAsia="en-IL"/>
         </w:rPr>
-        <w:t>semilogx(w,squeeze(phase))</w:t>
+        <w:t>semilogx</w:t>
+      </w:r>
+      <w:proofErr w:type="spellEnd"/>
+      <w:r>
+        <w:rPr>
+          <w:color w:val="0070C0"/>
+          <w:lang w:val="en-US" w:eastAsia="en-IL"/>
+        </w:rPr>
+        <w:t>(</w:t>
+      </w:r>
+      <w:proofErr w:type="spellStart"/>
+      <w:proofErr w:type="gramStart"/>
+      <w:r>
+        <w:rPr>
+          <w:color w:val="0070C0"/>
+          <w:lang w:val="en-US" w:eastAsia="en-IL"/>
+        </w:rPr>
+        <w:t>w,squeeze</w:t>
+      </w:r>
+      <w:proofErr w:type="spellEnd"/>
+      <w:proofErr w:type="gramEnd"/>
+      <w:r>
+        <w:rPr>
+          <w:color w:val="0070C0"/>
+          <w:lang w:val="en-US" w:eastAsia="en-IL"/>
+        </w:rPr>
+        <w:t>(phase))</w:t>
       </w:r>
     </w:p>
     <w:p>
@@ -12771,12 +13857,39 @@
           <w:lang w:val="en-US" w:eastAsia="en-IL"/>
         </w:rPr>
       </w:pPr>
+      <w:proofErr w:type="spellStart"/>
       <w:r>
         <w:rPr>
           <w:color w:val="0070C0"/>
           <w:lang w:val="en-US" w:eastAsia="en-IL"/>
         </w:rPr>
-        <w:t>semilogx(frequencies,phases)</w:t>
+        <w:t>semilogx</w:t>
+      </w:r>
+      <w:proofErr w:type="spellEnd"/>
+      <w:r>
+        <w:rPr>
+          <w:color w:val="0070C0"/>
+          <w:lang w:val="en-US" w:eastAsia="en-IL"/>
+        </w:rPr>
+        <w:t>(</w:t>
+      </w:r>
+      <w:proofErr w:type="spellStart"/>
+      <w:proofErr w:type="gramStart"/>
+      <w:r>
+        <w:rPr>
+          <w:color w:val="0070C0"/>
+          <w:lang w:val="en-US" w:eastAsia="en-IL"/>
+        </w:rPr>
+        <w:t>frequencies,phases</w:t>
+      </w:r>
+      <w:proofErr w:type="spellEnd"/>
+      <w:proofErr w:type="gramEnd"/>
+      <w:r>
+        <w:rPr>
+          <w:color w:val="0070C0"/>
+          <w:lang w:val="en-US" w:eastAsia="en-IL"/>
+        </w:rPr>
+        <w:t>)</w:t>
       </w:r>
     </w:p>
     <w:p>
@@ -12792,6 +13905,7 @@
         <w:rPr>
           <w:lang w:val="en-US"/>
         </w:rPr>
+        <w:lastRenderedPageBreak/>
         <w:br/>
       </w:r>
     </w:p>
@@ -12811,7 +13925,6 @@
           <w:bCs/>
           <w:lang w:val="en-US"/>
         </w:rPr>
-        <w:lastRenderedPageBreak/>
         <w:t>E</w:t>
       </w:r>
       <w:r>
@@ -13210,6 +14323,7 @@
         </w:rPr>
         <w:t>Open the “</w:t>
       </w:r>
+      <w:proofErr w:type="spellStart"/>
       <w:r>
         <w:rPr>
           <w:color w:val="4472C4" w:themeColor="accent1"/>
@@ -13217,6 +14331,7 @@
         </w:rPr>
         <w:t>HexaMotor_Velocity_Control.slx</w:t>
       </w:r>
+      <w:proofErr w:type="spellEnd"/>
       <w:r>
         <w:rPr>
           <w:color w:val="4472C4" w:themeColor="accent1"/>
@@ -13366,7 +14481,21 @@
         <w:rPr>
           <w:lang w:val="en-US"/>
         </w:rPr>
-        <w:t>Update the PI controller to proportional gain Kp=1 and integral gain Ki=0</w:t>
+        <w:t xml:space="preserve">Update the PI controller to proportional gain </w:t>
+      </w:r>
+      <w:proofErr w:type="spellStart"/>
+      <w:r>
+        <w:rPr>
+          <w:lang w:val="en-US"/>
+        </w:rPr>
+        <w:t>Kp</w:t>
+      </w:r>
+      <w:proofErr w:type="spellEnd"/>
+      <w:r>
+        <w:rPr>
+          <w:lang w:val="en-US"/>
+        </w:rPr>
+        <w:t>=1 and integral gain Ki=0</w:t>
       </w:r>
     </w:p>
     <w:p>
@@ -13460,12 +14589,14 @@
                               </w:rPr>
                               <w:t xml:space="preserve"> Simulink model : </w:t>
                             </w:r>
+                            <w:proofErr w:type="spellStart"/>
                             <w:r>
                               <w:rPr>
                                 <w:lang w:val="en-US"/>
                               </w:rPr>
                               <w:t>HexaMotor_Velocity_Control.slx</w:t>
                             </w:r>
+                            <w:proofErr w:type="spellEnd"/>
                           </w:p>
                         </w:txbxContent>
                       </wps:txbx>
@@ -13524,12 +14655,14 @@
                         </w:rPr>
                         <w:t xml:space="preserve"> Simulink model : </w:t>
                       </w:r>
+                      <w:proofErr w:type="spellStart"/>
                       <w:r>
                         <w:rPr>
                           <w:lang w:val="en-US"/>
                         </w:rPr>
                         <w:t>HexaMotor_Velocity_Control.slx</w:t>
                       </w:r>
+                      <w:proofErr w:type="spellEnd"/>
                     </w:p>
                   </w:txbxContent>
                 </v:textbox>
@@ -13675,7 +14808,21 @@
         <w:rPr>
           <w:lang w:val="en-US"/>
         </w:rPr>
-        <w:t xml:space="preserve">Using the recording of the experiments create a plot in Matlab containing the response from the experiment and simulated results from the plant found in section 3.4. You may notice that the responses aren`t exactly the same, that is due to </w:t>
+        <w:t xml:space="preserve">Using the recording of the experiments create a plot in </w:t>
+      </w:r>
+      <w:proofErr w:type="spellStart"/>
+      <w:r>
+        <w:rPr>
+          <w:lang w:val="en-US"/>
+        </w:rPr>
+        <w:t>Matlab</w:t>
+      </w:r>
+      <w:proofErr w:type="spellEnd"/>
+      <w:r>
+        <w:rPr>
+          <w:lang w:val="en-US"/>
+        </w:rPr>
+        <w:t xml:space="preserve"> containing the response from the experiment and simulated results from the plant found in section 3.4. You may notice that the responses aren`t exactly the same, that is due to </w:t>
       </w:r>
       <w:r>
         <w:rPr>
@@ -13777,6 +14924,8 @@
         </w:rPr>
         <w:t>.</w:t>
       </w:r>
+      <w:bookmarkStart w:id="1" w:name="_GoBack"/>
+      <w:bookmarkEnd w:id="1"/>
     </w:p>
     <w:p>
       <w:pPr>
@@ -13806,13 +14955,29 @@
           <w:color w:val="000000" w:themeColor="text1"/>
           <w:lang w:val="en-US" w:eastAsia="en-IL"/>
         </w:rPr>
-        <w:t xml:space="preserve">use the following Matlab </w:t>
-      </w:r>
+        <w:t xml:space="preserve">use the following </w:t>
+      </w:r>
+      <w:proofErr w:type="spellStart"/>
       <w:r>
         <w:rPr>
           <w:color w:val="000000" w:themeColor="text1"/>
           <w:lang w:val="en-US" w:eastAsia="en-IL"/>
         </w:rPr>
+        <w:t>Matlab</w:t>
+      </w:r>
+      <w:proofErr w:type="spellEnd"/>
+      <w:r>
+        <w:rPr>
+          <w:color w:val="000000" w:themeColor="text1"/>
+          <w:lang w:val="en-US" w:eastAsia="en-IL"/>
+        </w:rPr>
+        <w:t xml:space="preserve"> </w:t>
+      </w:r>
+      <w:r>
+        <w:rPr>
+          <w:color w:val="000000" w:themeColor="text1"/>
+          <w:lang w:val="en-US" w:eastAsia="en-IL"/>
+        </w:rPr>
         <w:t>commands:</w:t>
       </w:r>
       <w:r>
@@ -13908,7 +15073,23 @@
           <w:color w:val="0070C0"/>
           <w:lang w:val="en-US" w:eastAsia="en-IL"/>
         </w:rPr>
-        <w:t>s=tf('s');</w:t>
+        <w:t>s=</w:t>
+      </w:r>
+      <w:proofErr w:type="spellStart"/>
+      <w:r>
+        <w:rPr>
+          <w:color w:val="0070C0"/>
+          <w:lang w:val="en-US" w:eastAsia="en-IL"/>
+        </w:rPr>
+        <w:t>tf</w:t>
+      </w:r>
+      <w:proofErr w:type="spellEnd"/>
+      <w:r>
+        <w:rPr>
+          <w:color w:val="0070C0"/>
+          <w:lang w:val="en-US" w:eastAsia="en-IL"/>
+        </w:rPr>
+        <w:t>('s');</w:t>
       </w:r>
     </w:p>
     <w:p>
@@ -13926,6 +15107,27 @@
         </w:rPr>
         <w:t>G = 2.5/(0.1*s+1);</w:t>
       </w:r>
+      <w:r>
+        <w:rPr>
+          <w:color w:val="0070C0"/>
+          <w:lang w:val="en-US" w:eastAsia="en-IL"/>
+        </w:rPr>
+        <w:t xml:space="preserve"> % update the </w:t>
+      </w:r>
+      <w:r>
+        <w:rPr>
+          <w:color w:val="0070C0"/>
+          <w:lang w:val="en-US" w:eastAsia="en-IL"/>
+        </w:rPr>
+        <w:t>estimated</w:t>
+      </w:r>
+      <w:r>
+        <w:rPr>
+          <w:color w:val="0070C0"/>
+          <w:lang w:val="en-US" w:eastAsia="en-IL"/>
+        </w:rPr>
+        <w:t xml:space="preserve"> transfer function</w:t>
+      </w:r>
     </w:p>
     <w:p>
       <w:pPr>
@@ -13951,12 +15153,21 @@
           <w:lang w:val="en-US" w:eastAsia="en-IL"/>
         </w:rPr>
       </w:pPr>
+      <w:proofErr w:type="gramStart"/>
       <w:r>
         <w:rPr>
           <w:color w:val="0070C0"/>
           <w:lang w:val="en-US" w:eastAsia="en-IL"/>
         </w:rPr>
-        <w:t>figure(1)</w:t>
+        <w:t>figure(</w:t>
+      </w:r>
+      <w:proofErr w:type="gramEnd"/>
+      <w:r>
+        <w:rPr>
+          <w:color w:val="0070C0"/>
+          <w:lang w:val="en-US" w:eastAsia="en-IL"/>
+        </w:rPr>
+        <w:t>1)</w:t>
       </w:r>
     </w:p>
     <w:p>
@@ -13972,7 +15183,32 @@
           <w:color w:val="0070C0"/>
           <w:lang w:val="en-US" w:eastAsia="en-IL"/>
         </w:rPr>
-        <w:t>plot(ScopeData.time,ScopeData.signals.values(:,1))</w:t>
+        <w:t>plot(</w:t>
+      </w:r>
+      <w:proofErr w:type="spellStart"/>
+      <w:proofErr w:type="gramStart"/>
+      <w:r>
+        <w:rPr>
+          <w:color w:val="0070C0"/>
+          <w:lang w:val="en-US" w:eastAsia="en-IL"/>
+        </w:rPr>
+        <w:t>ScopeData.time,ScopeData.signals</w:t>
+      </w:r>
+      <w:proofErr w:type="gramEnd"/>
+      <w:r>
+        <w:rPr>
+          <w:color w:val="0070C0"/>
+          <w:lang w:val="en-US" w:eastAsia="en-IL"/>
+        </w:rPr>
+        <w:t>.values</w:t>
+      </w:r>
+      <w:proofErr w:type="spellEnd"/>
+      <w:r>
+        <w:rPr>
+          <w:color w:val="0070C0"/>
+          <w:lang w:val="en-US" w:eastAsia="en-IL"/>
+        </w:rPr>
+        <w:t>(:,1))</w:t>
       </w:r>
     </w:p>
     <w:p>
@@ -14004,7 +15240,32 @@
           <w:color w:val="0070C0"/>
           <w:lang w:val="en-US" w:eastAsia="en-IL"/>
         </w:rPr>
-        <w:t>plot(ScopeData.time,ScopeData.signals.values(:,2),'.');</w:t>
+        <w:t>plot(</w:t>
+      </w:r>
+      <w:proofErr w:type="spellStart"/>
+      <w:proofErr w:type="gramStart"/>
+      <w:r>
+        <w:rPr>
+          <w:color w:val="0070C0"/>
+          <w:lang w:val="en-US" w:eastAsia="en-IL"/>
+        </w:rPr>
+        <w:t>ScopeData.time,ScopeData.signals</w:t>
+      </w:r>
+      <w:proofErr w:type="gramEnd"/>
+      <w:r>
+        <w:rPr>
+          <w:color w:val="0070C0"/>
+          <w:lang w:val="en-US" w:eastAsia="en-IL"/>
+        </w:rPr>
+        <w:t>.values</w:t>
+      </w:r>
+      <w:proofErr w:type="spellEnd"/>
+      <w:r>
+        <w:rPr>
+          <w:color w:val="0070C0"/>
+          <w:lang w:val="en-US" w:eastAsia="en-IL"/>
+        </w:rPr>
+        <w:t>(:,2),'.');</w:t>
       </w:r>
     </w:p>
     <w:p>
@@ -14020,7 +15281,73 @@
           <w:color w:val="0070C0"/>
           <w:lang w:val="en-US" w:eastAsia="en-IL"/>
         </w:rPr>
-        <w:t>[y,t] = lsim(G/(1+G),ScopeData.signals.values(:,1),ScopeData.time);</w:t>
+        <w:t>[</w:t>
+      </w:r>
+      <w:proofErr w:type="spellStart"/>
+      <w:proofErr w:type="gramStart"/>
+      <w:r>
+        <w:rPr>
+          <w:color w:val="0070C0"/>
+          <w:lang w:val="en-US" w:eastAsia="en-IL"/>
+        </w:rPr>
+        <w:t>y,t</w:t>
+      </w:r>
+      <w:proofErr w:type="spellEnd"/>
+      <w:proofErr w:type="gramEnd"/>
+      <w:r>
+        <w:rPr>
+          <w:color w:val="0070C0"/>
+          <w:lang w:val="en-US" w:eastAsia="en-IL"/>
+        </w:rPr>
+        <w:t xml:space="preserve">] = </w:t>
+      </w:r>
+      <w:proofErr w:type="spellStart"/>
+      <w:r>
+        <w:rPr>
+          <w:color w:val="0070C0"/>
+          <w:lang w:val="en-US" w:eastAsia="en-IL"/>
+        </w:rPr>
+        <w:t>lsim</w:t>
+      </w:r>
+      <w:proofErr w:type="spellEnd"/>
+      <w:r>
+        <w:rPr>
+          <w:color w:val="0070C0"/>
+          <w:lang w:val="en-US" w:eastAsia="en-IL"/>
+        </w:rPr>
+        <w:t>(G/(1+G),</w:t>
+      </w:r>
+      <w:proofErr w:type="spellStart"/>
+      <w:r>
+        <w:rPr>
+          <w:color w:val="0070C0"/>
+          <w:lang w:val="en-US" w:eastAsia="en-IL"/>
+        </w:rPr>
+        <w:t>ScopeData.signals.values</w:t>
+      </w:r>
+      <w:proofErr w:type="spellEnd"/>
+      <w:r>
+        <w:rPr>
+          <w:color w:val="0070C0"/>
+          <w:lang w:val="en-US" w:eastAsia="en-IL"/>
+        </w:rPr>
+        <w:t>(:,1),</w:t>
+      </w:r>
+      <w:proofErr w:type="spellStart"/>
+      <w:r>
+        <w:rPr>
+          <w:color w:val="0070C0"/>
+          <w:lang w:val="en-US" w:eastAsia="en-IL"/>
+        </w:rPr>
+        <w:t>ScopeData.time</w:t>
+      </w:r>
+      <w:proofErr w:type="spellEnd"/>
+      <w:r>
+        <w:rPr>
+          <w:color w:val="0070C0"/>
+          <w:lang w:val="en-US" w:eastAsia="en-IL"/>
+        </w:rPr>
+        <w:t>);</w:t>
       </w:r>
     </w:p>
     <w:p>
@@ -14036,13 +15363,24 @@
           <w:color w:val="0070C0"/>
           <w:lang w:val="en-US" w:eastAsia="en-IL"/>
         </w:rPr>
-        <w:t>plot(t,y</w:t>
-      </w:r>
+        <w:t>plot(</w:t>
+      </w:r>
+      <w:proofErr w:type="spellStart"/>
+      <w:proofErr w:type="gramStart"/>
       <w:r>
         <w:rPr>
           <w:color w:val="0070C0"/>
           <w:lang w:val="en-US" w:eastAsia="en-IL"/>
         </w:rPr>
+        <w:t>t,y</w:t>
+      </w:r>
+      <w:proofErr w:type="spellEnd"/>
+      <w:proofErr w:type="gramEnd"/>
+      <w:r>
+        <w:rPr>
+          <w:color w:val="0070C0"/>
+          <w:lang w:val="en-US" w:eastAsia="en-IL"/>
+        </w:rPr>
         <w:t>);</w:t>
       </w:r>
     </w:p>
@@ -14059,7 +15397,25 @@
           <w:color w:val="0070C0"/>
           <w:lang w:val="en-US" w:eastAsia="en-IL"/>
         </w:rPr>
-        <w:t>[y,t] = lsim(G*LPF/(1+G*LPF),ScopeData.signals.values(:,1),ScopeData.time);</w:t>
+        <w:t>[</w:t>
+      </w:r>
+      <w:proofErr w:type="spellStart"/>
+      <w:proofErr w:type="gramStart"/>
+      <w:r>
+        <w:rPr>
+          <w:color w:val="0070C0"/>
+          <w:lang w:val="en-US" w:eastAsia="en-IL"/>
+        </w:rPr>
+        <w:t>y,t</w:t>
+      </w:r>
+      <w:proofErr w:type="spellEnd"/>
+      <w:proofErr w:type="gramEnd"/>
+      <w:r>
+        <w:rPr>
+          <w:color w:val="0070C0"/>
+          <w:lang w:val="en-US" w:eastAsia="en-IL"/>
+        </w:rPr>
+        <w:t>] = lsim(G*LPF/(1+G*LPF),ScopeData.signals.values(:,1),ScopeData.time);</w:t>
       </w:r>
     </w:p>
     <w:p>
@@ -14076,8 +15432,19 @@
           <w:color w:val="0070C0"/>
           <w:lang w:val="en-US" w:eastAsia="en-IL"/>
         </w:rPr>
-        <w:t>plot(t,y</w:t>
-      </w:r>
+        <w:t>plot(</w:t>
+      </w:r>
+      <w:proofErr w:type="spellStart"/>
+      <w:proofErr w:type="gramStart"/>
+      <w:r>
+        <w:rPr>
+          <w:color w:val="0070C0"/>
+          <w:lang w:val="en-US" w:eastAsia="en-IL"/>
+        </w:rPr>
+        <w:t>t,y</w:t>
+      </w:r>
+      <w:proofErr w:type="spellEnd"/>
+      <w:proofErr w:type="gramEnd"/>
       <w:r>
         <w:rPr>
           <w:color w:val="0070C0"/>
@@ -14535,14 +15902,27 @@
       <w:r>
         <w:t xml:space="preserve">Figure </w:t>
       </w:r>
-      <w:fldSimple w:instr=" SEQ Figure \* ARABIC ">
-        <w:r>
-          <w:rPr>
-            <w:noProof/>
-          </w:rPr>
-          <w:t>15</w:t>
-        </w:r>
-      </w:fldSimple>
+      <w:r>
+        <w:fldChar w:fldCharType="begin"/>
+      </w:r>
+      <w:r>
+        <w:instrText xml:space="preserve"> SEQ Figure \* ARABIC </w:instrText>
+      </w:r>
+      <w:r>
+        <w:fldChar w:fldCharType="separate"/>
+      </w:r>
+      <w:r>
+        <w:rPr>
+          <w:noProof/>
+        </w:rPr>
+        <w:t>15</w:t>
+      </w:r>
+      <w:r>
+        <w:rPr>
+          <w:noProof/>
+        </w:rPr>
+        <w:fldChar w:fldCharType="end"/>
+      </w:r>
       <w:r>
         <w:rPr>
           <w:lang w:val="en-US"/>
@@ -14858,11 +16238,19 @@
           <w:lang w:val="en-US" w:eastAsia="en-IL"/>
         </w:rPr>
       </w:pPr>
-      <w:r>
-        <w:rPr>
-          <w:lang w:val="en-US" w:eastAsia="en-IL"/>
-        </w:rPr>
-        <w:t xml:space="preserve">MathWorks: </w:t>
+      <w:proofErr w:type="spellStart"/>
+      <w:r>
+        <w:rPr>
+          <w:lang w:val="en-US" w:eastAsia="en-IL"/>
+        </w:rPr>
+        <w:t>MathWorks</w:t>
+      </w:r>
+      <w:proofErr w:type="spellEnd"/>
+      <w:r>
+        <w:rPr>
+          <w:lang w:val="en-US" w:eastAsia="en-IL"/>
+        </w:rPr>
+        <w:t xml:space="preserve">: </w:t>
       </w:r>
       <w:hyperlink r:id="rId33" w:history="1">
         <w:r>
@@ -15134,7 +16522,7 @@
         <v:path o:extrusionok="f" gradientshapeok="t" o:connecttype="rect"/>
         <o:lock v:ext="edit" aspectratio="t"/>
       </v:shapetype>
-      <v:shape id="_x0000_i1027" type="#_x0000_t75" style="width:21.35pt;height:21.85pt;visibility:visible;mso-wrap-style:square" o:bullet="t">
+      <v:shape id="_x0000_i1028" type="#_x0000_t75" style="width:21.35pt;height:21.85pt;visibility:visible;mso-wrap-style:square" o:bullet="t">
         <v:imagedata r:id="rId1" o:title=""/>
       </v:shape>
     </w:pict>
@@ -19788,7 +21176,7 @@
 </file>
 
 <file path=customXml/itemProps1.xml><?xml version="1.0" encoding="utf-8"?>
-<ds:datastoreItem xmlns:ds="http://schemas.openxmlformats.org/officeDocument/2006/customXml" ds:itemID="{6231DA64-4BED-4530-BD02-A8FE54FBFFDA}">
+<ds:datastoreItem xmlns:ds="http://schemas.openxmlformats.org/officeDocument/2006/customXml" ds:itemID="{EBDC6EEB-04FC-4F1D-B9CB-7AFAB3A84B97}">
   <ds:schemaRefs>
     <ds:schemaRef ds:uri="http://schemas.openxmlformats.org/officeDocument/2006/bibliography"/>
   </ds:schemaRefs>

</xml_diff>